<commit_message>
added client feature and receipt generation feature
</commit_message>
<xml_diff>
--- a/app/doc_templates/invoice_template.docx
+++ b/app/doc_templates/invoice_template.docx
@@ -160,7 +160,7 @@
                 <w:noProof/>
               </w:rPr>
               <w:drawing>
-                <wp:anchor distT="0" distB="0" distL="114300" distR="114300" simplePos="0" relativeHeight="251660288" behindDoc="0" locked="0" layoutInCell="1" allowOverlap="1" wp14:anchorId="7154EC4E" wp14:editId="45F50C53">
+                <wp:anchor distT="0" distB="0" distL="114300" distR="114300" simplePos="0" relativeHeight="251660288" behindDoc="0" locked="0" layoutInCell="1" allowOverlap="1" wp14:anchorId="7154EC4E" wp14:editId="4ABA4345">
                   <wp:simplePos x="0" y="0"/>
                   <wp:positionH relativeFrom="column">
                     <wp:posOffset>53340</wp:posOffset>
@@ -169,7 +169,7 @@
                     <wp:posOffset>-775970</wp:posOffset>
                   </wp:positionV>
                   <wp:extent cx="851535" cy="702945"/>
-                  <wp:effectExtent l="0" t="0" r="5715" b="1905"/>
+                  <wp:effectExtent l="0" t="0" r="0" b="0"/>
                   <wp:wrapSquare wrapText="bothSides"/>
                   <wp:docPr id="1" name="Picture 1"/>
                   <wp:cNvGraphicFramePr>
@@ -279,7 +279,21 @@
                               <w:rPr>
                                 <w:rStyle w:val="Strong"/>
                               </w:rPr>
-                              <w:t xml:space="preserve">[SMI{{ </w:t>
+                              <w:t>[</w:t>
+                            </w:r>
+                            <w:proofErr w:type="gramStart"/>
+                            <w:r>
+                              <w:rPr>
+                                <w:rStyle w:val="Strong"/>
+                              </w:rPr>
+                              <w:t>SMI{</w:t>
+                            </w:r>
+                            <w:proofErr w:type="gramEnd"/>
+                            <w:r>
+                              <w:rPr>
+                                <w:rStyle w:val="Strong"/>
+                              </w:rPr>
+                              <w:t xml:space="preserve">{ </w:t>
                             </w:r>
                             <w:proofErr w:type="spellStart"/>
                             <w:r>
@@ -532,12 +546,17 @@
             <w:pPr>
               <w:spacing w:before="0"/>
             </w:pPr>
+            <w:proofErr w:type="gramStart"/>
             <w:r>
               <w:t xml:space="preserve">{{ </w:t>
             </w:r>
             <w:proofErr w:type="spellStart"/>
             <w:r>
-              <w:t>client_name</w:t>
+              <w:t>client</w:t>
+            </w:r>
+            <w:proofErr w:type="gramEnd"/>
+            <w:r>
+              <w:t>_name</w:t>
             </w:r>
             <w:proofErr w:type="spellEnd"/>
             <w:r>
@@ -548,12 +567,17 @@
             <w:pPr>
               <w:spacing w:before="0"/>
             </w:pPr>
+            <w:proofErr w:type="gramStart"/>
             <w:r>
               <w:t xml:space="preserve">{{ </w:t>
             </w:r>
             <w:proofErr w:type="spellStart"/>
             <w:r>
-              <w:t>client_address</w:t>
+              <w:t>client</w:t>
+            </w:r>
+            <w:proofErr w:type="gramEnd"/>
+            <w:r>
+              <w:t>_address</w:t>
             </w:r>
             <w:proofErr w:type="spellEnd"/>
             <w:r>
@@ -568,12 +592,17 @@
                 <w:szCs w:val="16"/>
               </w:rPr>
             </w:pPr>
+            <w:proofErr w:type="gramStart"/>
             <w:r>
               <w:t xml:space="preserve">{{ </w:t>
             </w:r>
             <w:proofErr w:type="spellStart"/>
             <w:r>
-              <w:t>client_email</w:t>
+              <w:t>client</w:t>
+            </w:r>
+            <w:proofErr w:type="gramEnd"/>
+            <w:r>
+              <w:t>_email</w:t>
             </w:r>
             <w:proofErr w:type="spellEnd"/>
             <w:r>
@@ -627,12 +656,17 @@
               <w:spacing w:before="0"/>
               <w:ind w:left="0"/>
             </w:pPr>
+            <w:proofErr w:type="gramStart"/>
             <w:r>
               <w:t xml:space="preserve">{{ </w:t>
             </w:r>
             <w:proofErr w:type="spellStart"/>
             <w:r>
-              <w:t>issue_date</w:t>
+              <w:t>issue</w:t>
+            </w:r>
+            <w:proofErr w:type="gramEnd"/>
+            <w:r>
+              <w:t>_date</w:t>
             </w:r>
             <w:proofErr w:type="spellEnd"/>
             <w:r>
@@ -681,12 +715,17 @@
               <w:spacing w:before="0"/>
               <w:ind w:left="0"/>
             </w:pPr>
+            <w:proofErr w:type="gramStart"/>
             <w:r>
               <w:t xml:space="preserve">{{ </w:t>
             </w:r>
             <w:proofErr w:type="spellStart"/>
             <w:r>
-              <w:t>due_date</w:t>
+              <w:t>due</w:t>
+            </w:r>
+            <w:proofErr w:type="gramEnd"/>
+            <w:r>
+              <w:t>_date</w:t>
             </w:r>
             <w:proofErr w:type="spellEnd"/>
             <w:r>
@@ -837,12 +876,17 @@
             </w:tcMar>
           </w:tcPr>
           <w:p>
+            <w:proofErr w:type="gramStart"/>
             <w:r>
               <w:t xml:space="preserve">{{ </w:t>
             </w:r>
             <w:proofErr w:type="spellStart"/>
             <w:r>
-              <w:t>item.description</w:t>
+              <w:t>item</w:t>
+            </w:r>
+            <w:proofErr w:type="gramEnd"/>
+            <w:r>
+              <w:t>.description</w:t>
             </w:r>
             <w:proofErr w:type="spellEnd"/>
             <w:r>
@@ -862,12 +906,17 @@
             <w:pPr>
               <w:jc w:val="right"/>
             </w:pPr>
+            <w:proofErr w:type="gramStart"/>
             <w:r>
               <w:t xml:space="preserve">{{ </w:t>
             </w:r>
             <w:proofErr w:type="spellStart"/>
             <w:r>
-              <w:t>item.total_cost</w:t>
+              <w:t>item</w:t>
+            </w:r>
+            <w:proofErr w:type="gramEnd"/>
+            <w:r>
+              <w:t>.total_cost</w:t>
             </w:r>
             <w:proofErr w:type="spellEnd"/>
             <w:r>
@@ -903,6 +952,36 @@
               <w:t xml:space="preserve"> %}</w:t>
             </w:r>
           </w:p>
+        </w:tc>
+        <w:tc>
+          <w:tcPr>
+            <w:tcW w:w="1298" w:type="pct"/>
+            <w:tcBorders>
+              <w:top w:val="single" w:sz="4" w:space="0" w:color="9A9A8B" w:themeColor="text2" w:themeTint="99"/>
+            </w:tcBorders>
+          </w:tcPr>
+          <w:p>
+            <w:pPr>
+              <w:jc w:val="right"/>
+            </w:pPr>
+          </w:p>
+        </w:tc>
+      </w:tr>
+      <w:tr>
+        <w:trPr>
+          <w:trHeight w:val="360"/>
+        </w:trPr>
+        <w:tc>
+          <w:tcPr>
+            <w:tcW w:w="3702" w:type="pct"/>
+            <w:tcBorders>
+              <w:top w:val="single" w:sz="4" w:space="0" w:color="9A9A8B" w:themeColor="text2" w:themeTint="99"/>
+            </w:tcBorders>
+            <w:tcMar>
+              <w:left w:w="130" w:type="dxa"/>
+            </w:tcMar>
+          </w:tcPr>
+          <w:p/>
         </w:tc>
         <w:tc>
           <w:tcPr>
@@ -967,12 +1046,17 @@
             <w:r>
               <w:t xml:space="preserve"> </w:t>
             </w:r>
+            <w:proofErr w:type="gramStart"/>
             <w:r>
               <w:t xml:space="preserve">{{ </w:t>
             </w:r>
             <w:proofErr w:type="spellStart"/>
             <w:r>
-              <w:t>sub_total</w:t>
+              <w:t>sub</w:t>
+            </w:r>
+            <w:proofErr w:type="gramEnd"/>
+            <w:r>
+              <w:t>_total</w:t>
             </w:r>
             <w:proofErr w:type="spellEnd"/>
             <w:r>
@@ -1041,12 +1125,17 @@
               </w:rPr>
               <w:t xml:space="preserve"> </w:t>
             </w:r>
+            <w:proofErr w:type="gramStart"/>
             <w:r>
               <w:t xml:space="preserve">{{ </w:t>
             </w:r>
             <w:proofErr w:type="spellStart"/>
             <w:r>
-              <w:t>gst_total</w:t>
+              <w:t>gst</w:t>
+            </w:r>
+            <w:proofErr w:type="gramEnd"/>
+            <w:r>
+              <w:t>_total</w:t>
             </w:r>
             <w:proofErr w:type="spellEnd"/>
             <w:r>
@@ -1065,7 +1154,7 @@
             <w:tcW w:w="3702" w:type="pct"/>
             <w:tcBorders>
               <w:top w:val="single" w:sz="4" w:space="0" w:color="F1937A" w:themeColor="accent1" w:themeTint="99"/>
-              <w:bottom w:val="single" w:sz="4" w:space="0" w:color="auto"/>
+              <w:bottom w:val="thinThickSmallGap" w:sz="24" w:space="0" w:color="F1937A" w:themeColor="accent1" w:themeTint="99"/>
             </w:tcBorders>
           </w:tcPr>
           <w:p>
@@ -1082,19 +1171,24 @@
             <w:tcW w:w="1298" w:type="pct"/>
             <w:tcBorders>
               <w:top w:val="single" w:sz="4" w:space="0" w:color="F1937A" w:themeColor="accent1" w:themeTint="99"/>
-              <w:bottom w:val="single" w:sz="4" w:space="0" w:color="auto"/>
+              <w:bottom w:val="thinThickSmallGap" w:sz="24" w:space="0" w:color="F1937A" w:themeColor="accent1" w:themeTint="99"/>
             </w:tcBorders>
           </w:tcPr>
           <w:p>
             <w:r>
               <w:t xml:space="preserve">AUD </w:t>
             </w:r>
+            <w:proofErr w:type="gramStart"/>
             <w:r>
               <w:t xml:space="preserve">{{ </w:t>
             </w:r>
             <w:proofErr w:type="spellStart"/>
             <w:r>
-              <w:t>invoice_total</w:t>
+              <w:t>invoice</w:t>
+            </w:r>
+            <w:proofErr w:type="gramEnd"/>
+            <w:r>
+              <w:t>_total</w:t>
             </w:r>
             <w:proofErr w:type="spellEnd"/>
             <w:r>
@@ -1125,6 +1219,7 @@
         </w:rPr>
         <w:t xml:space="preserve">Note: The invoice is inclusive of the </w:t>
       </w:r>
+      <w:proofErr w:type="gramStart"/>
       <w:r>
         <w:rPr>
           <w:rFonts w:asciiTheme="minorHAnsi" w:hAnsiTheme="minorHAnsi"/>
@@ -1144,7 +1239,18 @@
           <w:sz w:val="16"/>
           <w:szCs w:val="16"/>
         </w:rPr>
-        <w:t>gst_total</w:t>
+        <w:t>gst</w:t>
+      </w:r>
+      <w:proofErr w:type="gramEnd"/>
+      <w:r>
+        <w:rPr>
+          <w:rFonts w:asciiTheme="minorHAnsi" w:hAnsiTheme="minorHAnsi"/>
+          <w:b/>
+          <w:bCs/>
+          <w:sz w:val="16"/>
+          <w:szCs w:val="16"/>
+        </w:rPr>
+        <w:t>_total</w:t>
       </w:r>
       <w:proofErr w:type="spellEnd"/>
       <w:r>

</xml_diff>